<commit_message>
Actualizada la resolución de la práctica 01 de la ud 5 así como el documento de utd5
</commit_message>
<xml_diff>
--- a/UTD5/VíctorGarcíaUDT5.docx
+++ b/UTD5/VíctorGarcíaUDT5.docx
@@ -2,6 +2,18 @@
 <file path=word/document.xml><?xml version="1.0" encoding="utf-8"?>
 <w:document xmlns:wpc="http://schemas.microsoft.com/office/word/2010/wordprocessingCanvas" xmlns:mc="http://schemas.openxmlformats.org/markup-compatibility/2006" xmlns:o="urn:schemas-microsoft-com:office:office" xmlns:r="http://schemas.openxmlformats.org/officeDocument/2006/relationships" xmlns:m="http://schemas.openxmlformats.org/officeDocument/2006/math" xmlns:v="urn:schemas-microsoft-com:vml" xmlns:wp14="http://schemas.microsoft.com/office/word/2010/wordprocessingDrawing" xmlns:wp="http://schemas.openxmlformats.org/drawingml/2006/wordprocessingDrawing" xmlns:w10="urn:schemas-microsoft-com:office:word" xmlns:w="http://schemas.openxmlformats.org/wordprocessingml/2006/main" xmlns:w14="http://schemas.microsoft.com/office/word/2010/wordml" xmlns:wpg="http://schemas.microsoft.com/office/word/2010/wordprocessingGroup" xmlns:wpi="http://schemas.microsoft.com/office/word/2010/wordprocessingInk" xmlns:wne="http://schemas.microsoft.com/office/word/2006/wordml" xmlns:wps="http://schemas.microsoft.com/office/word/2010/wordprocessingShape" mc:Ignorable="w14 wp14">
   <w:body>
+    <w:p>
+      <w:r>
+        <w:t xml:space="preserve">Práctica01 </w:t>
+      </w:r>
+      <w:r>
+        <w:tab/>
+      </w:r>
+      <w:r>
+        <w:tab/>
+        <w:t>16/03/2023</w:t>
+      </w:r>
+    </w:p>
     <w:p>
       <w:r>
         <w:rPr>
@@ -1752,10 +1764,7 @@
       </w:tr>
     </w:tbl>
     <w:p/>
-    <w:p>
-      <w:bookmarkStart w:id="0" w:name="_GoBack"/>
-      <w:bookmarkEnd w:id="0"/>
-    </w:p>
+    <w:p/>
     <w:tbl>
       <w:tblPr>
         <w:tblW w:w="10065" w:type="dxa"/>
@@ -1804,7 +1813,6 @@
                 <w:szCs w:val="22"/>
                 <w:lang w:eastAsia="en-US"/>
               </w:rPr>
-              <w:lastRenderedPageBreak/>
               <w:t>Caso de uso</w:t>
             </w:r>
             <w:r>
@@ -5013,6 +5021,7 @@
                 <w:szCs w:val="22"/>
                 <w:lang w:eastAsia="en-US"/>
               </w:rPr>
+              <w:lastRenderedPageBreak/>
               <w:t>Paso</w:t>
             </w:r>
           </w:p>
@@ -5177,7 +5186,6 @@
                 <w:szCs w:val="22"/>
                 <w:lang w:eastAsia="en-US"/>
               </w:rPr>
-              <w:lastRenderedPageBreak/>
               <w:t>2</w:t>
             </w:r>
           </w:p>
@@ -5310,6 +5318,50 @@
       </w:tr>
     </w:tbl>
     <w:p/>
+    <w:p>
+      <w:r>
+        <w:rPr>
+          <w:noProof/>
+        </w:rPr>
+        <w:drawing>
+          <wp:inline distT="0" distB="0" distL="0" distR="0" wp14:anchorId="7C65D802" wp14:editId="6CBE9000">
+            <wp:extent cx="5324475" cy="5886450"/>
+            <wp:effectExtent l="0" t="0" r="9525" b="0"/>
+            <wp:docPr id="2" name="Imagen 2"/>
+            <wp:cNvGraphicFramePr>
+              <a:graphicFrameLocks xmlns:a="http://schemas.openxmlformats.org/drawingml/2006/main" noChangeAspect="1"/>
+            </wp:cNvGraphicFramePr>
+            <a:graphic xmlns:a="http://schemas.openxmlformats.org/drawingml/2006/main">
+              <a:graphicData uri="http://schemas.openxmlformats.org/drawingml/2006/picture">
+                <pic:pic xmlns:pic="http://schemas.openxmlformats.org/drawingml/2006/picture">
+                  <pic:nvPicPr>
+                    <pic:cNvPr id="0" name=""/>
+                    <pic:cNvPicPr/>
+                  </pic:nvPicPr>
+                  <pic:blipFill>
+                    <a:blip r:embed="rId8"/>
+                    <a:stretch>
+                      <a:fillRect/>
+                    </a:stretch>
+                  </pic:blipFill>
+                  <pic:spPr>
+                    <a:xfrm>
+                      <a:off x="0" y="0"/>
+                      <a:ext cx="5324475" cy="5886450"/>
+                    </a:xfrm>
+                    <a:prstGeom prst="rect">
+                      <a:avLst/>
+                    </a:prstGeom>
+                  </pic:spPr>
+                </pic:pic>
+              </a:graphicData>
+            </a:graphic>
+          </wp:inline>
+        </w:drawing>
+      </w:r>
+      <w:bookmarkStart w:id="0" w:name="_GoBack"/>
+      <w:bookmarkEnd w:id="0"/>
+    </w:p>
     <w:sectPr>
       <w:pgSz w:w="11906" w:h="16838"/>
       <w:pgMar w:top="1417" w:right="1701" w:bottom="1417" w:left="1701" w:header="708" w:footer="708" w:gutter="0"/>

</xml_diff>